<commit_message>
Deleted cross-validation from part 10
</commit_message>
<xml_diff>
--- a/2_classification/AnalyzingTheTitanic.docx
+++ b/2_classification/AnalyzingTheTitanic.docx
@@ -13,15 +13,7 @@
     <w:p/>
     <w:p>
       <w:r>
-        <w:t>We are switching gears from analyzing via regression to analyzing through classification. Regression works with responses that are continuous, usually real numbers. Classification works with integer responses, that are usually small (most often 0 and 1</w:t>
-      </w:r>
-      <w:proofErr w:type="gramStart"/>
-      <w:r>
-        <w:t>), and</w:t>
-      </w:r>
-      <w:proofErr w:type="gramEnd"/>
-      <w:r>
-        <w:t xml:space="preserve"> represent a "kind" of some sort. For example, perhaps we are seeking to determine who would be a good CIA agent vs not. </w:t>
+        <w:t>We are switching gears from analyzing via regression to analyzing through classification. Regression works with responses that are continuous, usually real numbers. Classification works with integer responses, that are usually small (most often 0 and 1), and represent a "kind" of some sort. For example, perhaps we are seeking to determine who would be a good CIA agent vs not. </w:t>
       </w:r>
     </w:p>
     <w:p>
@@ -31,15 +23,7 @@
     </w:p>
     <w:p>
       <w:r>
-        <w:t xml:space="preserve">Note that despite the name, logistic regression is </w:t>
-      </w:r>
-      <w:proofErr w:type="gramStart"/>
-      <w:r>
-        <w:t>actually a</w:t>
-      </w:r>
-      <w:proofErr w:type="gramEnd"/>
-      <w:r>
-        <w:t xml:space="preserve"> form of classification, not regression. </w:t>
+        <w:t>Note that despite the name, logistic regression is actually a form of classification, not regression. </w:t>
       </w:r>
     </w:p>
     <w:p>
@@ -77,15 +61,7 @@
         </w:numPr>
       </w:pPr>
       <w:r>
-        <w:t>Delete all the rows that have invalid values ("</w:t>
-      </w:r>
-      <w:proofErr w:type="spellStart"/>
-      <w:r>
-        <w:t>na</w:t>
-      </w:r>
-      <w:proofErr w:type="spellEnd"/>
-      <w:r>
-        <w:t>"). </w:t>
+        <w:t>Delete all the rows that have invalid values ("na"). </w:t>
       </w:r>
     </w:p>
     <w:p>
@@ -96,39 +72,7 @@
         </w:numPr>
       </w:pPr>
       <w:r>
-        <w:t>Perform logistic regression on the dataset, using "Survived" as the response and "</w:t>
-      </w:r>
-      <w:proofErr w:type="spellStart"/>
-      <w:r>
-        <w:t>Pclass</w:t>
-      </w:r>
-      <w:proofErr w:type="spellEnd"/>
-      <w:r>
-        <w:t>", "Age", "</w:t>
-      </w:r>
-      <w:proofErr w:type="spellStart"/>
-      <w:r>
-        <w:t>SibSp</w:t>
-      </w:r>
-      <w:proofErr w:type="spellEnd"/>
-      <w:r>
-        <w:t>", "Parch" and "Fare" as the predictors. The </w:t>
-      </w:r>
-      <w:proofErr w:type="spellStart"/>
-      <w:r>
-        <w:t>random_state</w:t>
-      </w:r>
-      <w:proofErr w:type="spellEnd"/>
-      <w:r>
-        <w:t> 0 provides uncharacteristic results so when it comes time to split the data, use </w:t>
-      </w:r>
-      <w:proofErr w:type="spellStart"/>
-      <w:r>
-        <w:t>random_state</w:t>
-      </w:r>
-      <w:proofErr w:type="spellEnd"/>
-      <w:r>
-        <w:t> 1.</w:t>
+        <w:t>Perform logistic regression on the dataset, using "Survived" as the response and "Pclass", "Age", "SibSp", "Parch" and "Fare" as the predictors. The random_state 0 provides uncharacteristic results so when it comes time to split the data, use random_state 1.</w:t>
       </w:r>
     </w:p>
     <w:p>
@@ -247,15 +191,7 @@
       </w:pPr>
       <w:r>
         <w:lastRenderedPageBreak/>
-        <w:t>Compare a list of all 1s to the response testing set and note that it performs as well as logistic regression! Changing the </w:t>
-      </w:r>
-      <w:proofErr w:type="spellStart"/>
-      <w:r>
-        <w:t>random_state</w:t>
-      </w:r>
-      <w:proofErr w:type="spellEnd"/>
-      <w:r>
-        <w:t xml:space="preserve"> to 0 will cause </w:t>
+        <w:t xml:space="preserve">Compare a list of all 1s to the response testing set and note that it performs as well as logistic regression! Changing the random_state to 0 will cause </w:t>
       </w:r>
       <w:r>
         <w:t>all 1s</w:t>
@@ -318,15 +254,7 @@
         </w:numPr>
       </w:pPr>
       <w:r>
-        <w:t>You should notice a warning stating that the algorithm didn't converge or the total number of iterations reached its limit. Pass in 100,000 to the algorithm through the </w:t>
-      </w:r>
-      <w:proofErr w:type="spellStart"/>
-      <w:r>
-        <w:t>max_iter</w:t>
-      </w:r>
-      <w:proofErr w:type="spellEnd"/>
-      <w:r>
-        <w:t> parameter. </w:t>
+        <w:t>You should notice a warning stating that the algorithm didn't converge or the total number of iterations reached its limit. Pass in 100,000 to the algorithm through the max_iter parameter. </w:t>
       </w:r>
     </w:p>
     <w:p>
@@ -360,7 +288,6 @@
       <w:r>
         <w:t>Using the </w:t>
       </w:r>
-      <w:proofErr w:type="spellStart"/>
       <w:proofErr w:type="gramStart"/>
       <w:r>
         <w:t>imblearn.over</w:t>
@@ -373,37 +300,10 @@
       <w:r>
         <w:t>sampling.RandomOverSampler</w:t>
       </w:r>
-      <w:proofErr w:type="spellEnd"/>
       <w:proofErr w:type="gramEnd"/>
       <w:r>
-        <w:t>, balance the rows in the predictors and response. Use a </w:t>
-      </w:r>
-      <w:proofErr w:type="spellStart"/>
-      <w:r>
-        <w:t>random_state</w:t>
-      </w:r>
-      <w:proofErr w:type="spellEnd"/>
-      <w:r>
-        <w:t> of 1.</w:t>
-      </w:r>
-    </w:p>
-    <w:p>
-      <w:pPr>
-        <w:ind w:left="360"/>
-      </w:pPr>
-    </w:p>
-    <w:p>
-      <w:pPr>
-        <w:ind w:left="360"/>
-      </w:pPr>
-      <w:r>
-        <w:t>The cross-validation accuracy score has increased from ~.75 to ~.79. This seems like a marginal increase. Is there another way to look at the difference in the accuracy scores from the last lab to this one? </w:t>
-      </w:r>
-    </w:p>
-    <w:p>
-      <w:pPr>
-        <w:ind w:left="360"/>
-      </w:pPr>
+        <w:t>, balance the rows in the predictors and response. Use a random_state of 1.</w:t>
+      </w:r>
     </w:p>
     <w:p>
       <w:pPr>
@@ -1529,6 +1429,7 @@
   <w:style w:type="character" w:default="1" w:styleId="DefaultParagraphFont">
     <w:name w:val="Default Paragraph Font"/>
     <w:uiPriority w:val="1"/>
+    <w:semiHidden/>
     <w:unhideWhenUsed/>
   </w:style>
   <w:style w:type="table" w:default="1" w:styleId="TableNormal">
@@ -2188,6 +2089,21 @@
 </file>
 
 <file path=customXml/item1.xml><?xml version="1.0" encoding="utf-8"?>
+<p:properties xmlns:p="http://schemas.microsoft.com/office/2006/metadata/properties" xmlns:xsi="http://www.w3.org/2001/XMLSchema-instance" xmlns:pc="http://schemas.microsoft.com/office/infopath/2007/PartnerControls">
+  <documentManagement/>
+</p:properties>
+</file>
+
+<file path=customXml/item2.xml><?xml version="1.0" encoding="utf-8"?>
+<?mso-contentType ?>
+<FormTemplates xmlns="http://schemas.microsoft.com/sharepoint/v3/contenttype/forms">
+  <Display>DocumentLibraryForm</Display>
+  <Edit>DocumentLibraryForm</Edit>
+  <New>DocumentLibraryForm</New>
+</FormTemplates>
+</file>
+
+<file path=customXml/item3.xml><?xml version="1.0" encoding="utf-8"?>
 <ct:contentTypeSchema xmlns:ct="http://schemas.microsoft.com/office/2006/metadata/contentType" xmlns:ma="http://schemas.microsoft.com/office/2006/metadata/properties/metaAttributes" ct:_="" ma:_="" ma:contentTypeName="Document" ma:contentTypeID="0x01010028C5622C38D07B4CB762F3DFF37F8C5E" ma:contentTypeVersion="7" ma:contentTypeDescription="Create a new document." ma:contentTypeScope="" ma:versionID="6f9ca5859cc66c7449caddb56be0ef87">
   <xsd:schema xmlns:xsd="http://www.w3.org/2001/XMLSchema" xmlns:xs="http://www.w3.org/2001/XMLSchema" xmlns:p="http://schemas.microsoft.com/office/2006/metadata/properties" xmlns:ns2="78da76ff-b68d-4abf-b1be-0f7517a225fc" targetNamespace="http://schemas.microsoft.com/office/2006/metadata/properties" ma:root="true" ma:fieldsID="617fffcccf695f6c150af4555632b070" ns2:_="">
     <xsd:import namespace="78da76ff-b68d-4abf-b1be-0f7517a225fc"/>
@@ -2349,29 +2265,37 @@
 </ct:contentTypeSchema>
 </file>
 
-<file path=customXml/item2.xml><?xml version="1.0" encoding="utf-8"?>
-<?mso-contentType ?>
-<FormTemplates xmlns="http://schemas.microsoft.com/sharepoint/v3/contenttype/forms">
-  <Display>DocumentLibraryForm</Display>
-  <Edit>DocumentLibraryForm</Edit>
-  <New>DocumentLibraryForm</New>
-</FormTemplates>
-</file>
-
-<file path=customXml/item3.xml><?xml version="1.0" encoding="utf-8"?>
-<p:properties xmlns:p="http://schemas.microsoft.com/office/2006/metadata/properties" xmlns:xsi="http://www.w3.org/2001/XMLSchema-instance" xmlns:pc="http://schemas.microsoft.com/office/infopath/2007/PartnerControls">
-  <documentManagement/>
-</p:properties>
-</file>
-
 <file path=customXml/itemProps1.xml><?xml version="1.0" encoding="utf-8"?>
-<ds:datastoreItem xmlns:ds="http://schemas.openxmlformats.org/officeDocument/2006/customXml" ds:itemID="{8975C6EB-CA10-448F-9AB1-85261606E5ED}"/>
+<ds:datastoreItem xmlns:ds="http://schemas.openxmlformats.org/officeDocument/2006/customXml" ds:itemID="{AF8F5120-F0A8-47D8-A015-A0A604EAD303}">
+  <ds:schemaRefs>
+    <ds:schemaRef ds:uri="http://schemas.microsoft.com/office/2006/metadata/properties"/>
+    <ds:schemaRef ds:uri="http://schemas.microsoft.com/office/infopath/2007/PartnerControls"/>
+  </ds:schemaRefs>
+</ds:datastoreItem>
 </file>
 
 <file path=customXml/itemProps2.xml><?xml version="1.0" encoding="utf-8"?>
-<ds:datastoreItem xmlns:ds="http://schemas.openxmlformats.org/officeDocument/2006/customXml" ds:itemID="{54792B7F-84EA-4007-AE6D-BF07C29DA3D2}"/>
+<ds:datastoreItem xmlns:ds="http://schemas.openxmlformats.org/officeDocument/2006/customXml" ds:itemID="{54792B7F-84EA-4007-AE6D-BF07C29DA3D2}">
+  <ds:schemaRefs>
+    <ds:schemaRef ds:uri="http://schemas.microsoft.com/sharepoint/v3/contenttype/forms"/>
+  </ds:schemaRefs>
+</ds:datastoreItem>
 </file>
 
 <file path=customXml/itemProps3.xml><?xml version="1.0" encoding="utf-8"?>
-<ds:datastoreItem xmlns:ds="http://schemas.openxmlformats.org/officeDocument/2006/customXml" ds:itemID="{AF8F5120-F0A8-47D8-A015-A0A604EAD303}"/>
+<ds:datastoreItem xmlns:ds="http://schemas.openxmlformats.org/officeDocument/2006/customXml" ds:itemID="{8975C6EB-CA10-448F-9AB1-85261606E5ED}">
+  <ds:schemaRefs>
+    <ds:schemaRef ds:uri="http://schemas.microsoft.com/office/2006/metadata/contentType"/>
+    <ds:schemaRef ds:uri="http://schemas.microsoft.com/office/2006/metadata/properties/metaAttributes"/>
+    <ds:schemaRef ds:uri="http://www.w3.org/2001/XMLSchema"/>
+    <ds:schemaRef ds:uri="http://schemas.microsoft.com/office/2006/metadata/properties"/>
+    <ds:schemaRef ds:uri="78da76ff-b68d-4abf-b1be-0f7517a225fc"/>
+    <ds:schemaRef ds:uri="http://schemas.microsoft.com/office/2006/documentManagement/types"/>
+    <ds:schemaRef ds:uri="http://schemas.microsoft.com/office/infopath/2007/PartnerControls"/>
+    <ds:schemaRef ds:uri="http://schemas.openxmlformats.org/package/2006/metadata/core-properties"/>
+    <ds:schemaRef ds:uri="http://purl.org/dc/elements/1.1/"/>
+    <ds:schemaRef ds:uri="http://purl.org/dc/terms/"/>
+    <ds:schemaRef ds:uri="http://schemas.microsoft.com/internal/obd"/>
+  </ds:schemaRefs>
+</ds:datastoreItem>
 </file>
</xml_diff>